<commit_message>
Started on StatementofWork doc
Need to ask group members more specifically what they have worked on and assisted on individually
</commit_message>
<xml_diff>
--- a/StatementofWork.docx
+++ b/StatementofWork.docx
@@ -2,7 +2,56 @@
 <file path=word/document.xml><?xml version="1.0" encoding="utf-8"?>
 <w:document xmlns:wpc="http://schemas.microsoft.com/office/word/2010/wordprocessingCanvas" xmlns:cx="http://schemas.microsoft.com/office/drawing/2014/chartex" xmlns:cx1="http://schemas.microsoft.com/office/drawing/2015/9/8/chartex" xmlns:cx2="http://schemas.microsoft.com/office/drawing/2015/10/21/chartex" xmlns:cx3="http://schemas.microsoft.com/office/drawing/2016/5/9/chartex" xmlns:cx4="http://schemas.microsoft.com/office/drawing/2016/5/10/chartex" xmlns:cx5="http://schemas.microsoft.com/office/drawing/2016/5/11/chartex" xmlns:cx6="http://schemas.microsoft.com/office/drawing/2016/5/12/chartex" xmlns:cx7="http://schemas.microsoft.com/office/drawing/2016/5/13/chartex" xmlns:cx8="http://schemas.microsoft.com/office/drawing/2016/5/14/chartex" xmlns:mc="http://schemas.openxmlformats.org/markup-compatibility/2006" xmlns:aink="http://schemas.microsoft.com/office/drawing/2016/ink" xmlns:am3d="http://schemas.microsoft.com/office/drawing/2017/model3d" xmlns:o="urn:schemas-microsoft-com:office:office" xmlns:oel="http://schemas.microsoft.com/office/2019/extlst" xmlns:r="http://schemas.openxmlformats.org/officeDocument/2006/relationships" xmlns:m="http://schemas.openxmlformats.org/officeDocument/2006/math" xmlns:v="urn:schemas-microsoft-com:vml" xmlns:wp14="http://schemas.microsoft.com/office/word/2010/wordprocessingDrawing" xmlns:wp="http://schemas.openxmlformats.org/drawingml/2006/wordprocessingDrawing" xmlns:w10="urn:schemas-microsoft-com:office:word" xmlns:w="http://schemas.openxmlformats.org/wordprocessingml/2006/main" xmlns:w14="http://schemas.microsoft.com/office/word/2010/wordml" xmlns:w15="http://schemas.microsoft.com/office/word/2012/wordml" xmlns:w16cex="http://schemas.microsoft.com/office/word/2018/wordml/cex" xmlns:w16cid="http://schemas.microsoft.com/office/word/2016/wordml/cid" xmlns:w16="http://schemas.microsoft.com/office/word/2018/wordml" xmlns:w16sdtdh="http://schemas.microsoft.com/office/word/2020/wordml/sdtdatahash" xmlns:w16se="http://schemas.microsoft.com/office/word/2015/wordml/symex" xmlns:wpg="http://schemas.microsoft.com/office/word/2010/wordprocessingGroup" xmlns:wpi="http://schemas.microsoft.com/office/word/2010/wordprocessingInk" xmlns:wne="http://schemas.microsoft.com/office/word/2006/wordml" xmlns:wps="http://schemas.microsoft.com/office/word/2010/wordprocessingShape" mc:Ignorable="w14 w15 w16se w16cid w16 w16cex w16sdtdh wp14">
   <w:body>
-    <w:p/>
+    <w:p>
+      <w:r>
+        <w:t>Project Lead: Ryan Darrow</w:t>
+      </w:r>
+    </w:p>
+    <w:p>
+      <w:r>
+        <w:t>Created a proper timeline for everyone to follow for the group to meet the deadline</w:t>
+      </w:r>
+    </w:p>
+    <w:p>
+      <w:r>
+        <w:t>Sent email updates with everyone’s progress and goals</w:t>
+      </w:r>
+    </w:p>
+    <w:p>
+      <w:r>
+        <w:t>Set up time and organized zoom meetings with the group</w:t>
+      </w:r>
+    </w:p>
+    <w:p>
+      <w:r>
+        <w:t xml:space="preserve">Technical Lead: Chris </w:t>
+      </w:r>
+      <w:proofErr w:type="spellStart"/>
+      <w:r>
+        <w:t>Krenz</w:t>
+      </w:r>
+      <w:proofErr w:type="spellEnd"/>
+    </w:p>
+    <w:p>
+      <w:r>
+        <w:t xml:space="preserve">Interface Lead: Jayden </w:t>
+      </w:r>
+      <w:proofErr w:type="spellStart"/>
+      <w:r>
+        <w:t>Raphino</w:t>
+      </w:r>
+      <w:proofErr w:type="spellEnd"/>
+    </w:p>
+    <w:p>
+      <w:r>
+        <w:t>Specification Lead: Mark Zhu</w:t>
+      </w:r>
+    </w:p>
+    <w:p>
+      <w:r>
+        <w:t>Documentation Lead: Matthew Rhee</w:t>
+      </w:r>
+    </w:p>
     <w:sectPr>
       <w:pgSz w:w="12240" w:h="15840"/>
       <w:pgMar w:top="1440" w:right="1440" w:bottom="1440" w:left="1440" w:header="720" w:footer="720" w:gutter="0"/>

</xml_diff>

<commit_message>
Statement of work need confirmation
</commit_message>
<xml_diff>
--- a/StatementofWork.docx
+++ b/StatementofWork.docx
@@ -3,55 +3,689 @@
 <w:document xmlns:wpc="http://schemas.microsoft.com/office/word/2010/wordprocessingCanvas" xmlns:cx="http://schemas.microsoft.com/office/drawing/2014/chartex" xmlns:cx1="http://schemas.microsoft.com/office/drawing/2015/9/8/chartex" xmlns:cx2="http://schemas.microsoft.com/office/drawing/2015/10/21/chartex" xmlns:cx3="http://schemas.microsoft.com/office/drawing/2016/5/9/chartex" xmlns:cx4="http://schemas.microsoft.com/office/drawing/2016/5/10/chartex" xmlns:cx5="http://schemas.microsoft.com/office/drawing/2016/5/11/chartex" xmlns:cx6="http://schemas.microsoft.com/office/drawing/2016/5/12/chartex" xmlns:cx7="http://schemas.microsoft.com/office/drawing/2016/5/13/chartex" xmlns:cx8="http://schemas.microsoft.com/office/drawing/2016/5/14/chartex" xmlns:mc="http://schemas.openxmlformats.org/markup-compatibility/2006" xmlns:aink="http://schemas.microsoft.com/office/drawing/2016/ink" xmlns:am3d="http://schemas.microsoft.com/office/drawing/2017/model3d" xmlns:o="urn:schemas-microsoft-com:office:office" xmlns:oel="http://schemas.microsoft.com/office/2019/extlst" xmlns:r="http://schemas.openxmlformats.org/officeDocument/2006/relationships" xmlns:m="http://schemas.openxmlformats.org/officeDocument/2006/math" xmlns:v="urn:schemas-microsoft-com:vml" xmlns:wp14="http://schemas.microsoft.com/office/word/2010/wordprocessingDrawing" xmlns:wp="http://schemas.openxmlformats.org/drawingml/2006/wordprocessingDrawing" xmlns:w10="urn:schemas-microsoft-com:office:word" xmlns:w="http://schemas.openxmlformats.org/wordprocessingml/2006/main" xmlns:w14="http://schemas.microsoft.com/office/word/2010/wordml" xmlns:w15="http://schemas.microsoft.com/office/word/2012/wordml" xmlns:w16cex="http://schemas.microsoft.com/office/word/2018/wordml/cex" xmlns:w16cid="http://schemas.microsoft.com/office/word/2016/wordml/cid" xmlns:w16="http://schemas.microsoft.com/office/word/2018/wordml" xmlns:w16sdtdh="http://schemas.microsoft.com/office/word/2020/wordml/sdtdatahash" xmlns:w16se="http://schemas.microsoft.com/office/word/2015/wordml/symex" xmlns:wpg="http://schemas.microsoft.com/office/word/2010/wordprocessingGroup" xmlns:wpi="http://schemas.microsoft.com/office/word/2010/wordprocessingInk" xmlns:wne="http://schemas.microsoft.com/office/word/2006/wordml" xmlns:wps="http://schemas.microsoft.com/office/word/2010/wordprocessingShape" mc:Ignorable="w14 w15 w16se w16cid w16 w16cex w16sdtdh wp14">
   <w:body>
     <w:p>
+      <w:pPr>
+        <w:rPr>
+          <w:b/>
+          <w:bCs/>
+          <w:sz w:val="28"/>
+          <w:szCs w:val="28"/>
+        </w:rPr>
+      </w:pPr>
       <w:r>
-        <w:t>Project Lead: Ryan Darrow</w:t>
+        <w:rPr>
+          <w:b/>
+          <w:bCs/>
+          <w:sz w:val="28"/>
+          <w:szCs w:val="28"/>
+        </w:rPr>
+        <w:t>Statement of Work</w:t>
       </w:r>
     </w:p>
-    <w:p>
-      <w:r>
-        <w:t>Created a proper timeline for everyone to follow for the group to meet the deadline</w:t>
-      </w:r>
-    </w:p>
-    <w:p>
-      <w:r>
-        <w:t>Sent email updates with everyone’s progress and goals</w:t>
-      </w:r>
-    </w:p>
-    <w:p>
-      <w:r>
-        <w:t>Set up time and organized zoom meetings with the group</w:t>
-      </w:r>
-    </w:p>
-    <w:p>
-      <w:r>
-        <w:t xml:space="preserve">Technical Lead: Chris </w:t>
-      </w:r>
-      <w:proofErr w:type="spellStart"/>
-      <w:r>
-        <w:t>Krenz</w:t>
-      </w:r>
-      <w:proofErr w:type="spellEnd"/>
-    </w:p>
-    <w:p>
-      <w:r>
-        <w:t xml:space="preserve">Interface Lead: Jayden </w:t>
-      </w:r>
-      <w:proofErr w:type="spellStart"/>
-      <w:r>
-        <w:t>Raphino</w:t>
-      </w:r>
-      <w:proofErr w:type="spellEnd"/>
-    </w:p>
-    <w:p>
-      <w:r>
-        <w:t>Specification Lead: Mark Zhu</w:t>
-      </w:r>
-    </w:p>
-    <w:p>
-      <w:r>
-        <w:t>Documentation Lead: Matthew Rhee</w:t>
-      </w:r>
-    </w:p>
+    <w:tbl>
+      <w:tblPr>
+        <w:tblStyle w:val="TableGrid"/>
+        <w:tblW w:w="9463" w:type="dxa"/>
+        <w:tblLook w:val="04A0" w:firstRow="1" w:lastRow="0" w:firstColumn="1" w:lastColumn="0" w:noHBand="0" w:noVBand="1"/>
+      </w:tblPr>
+      <w:tblGrid>
+        <w:gridCol w:w="3595"/>
+        <w:gridCol w:w="5755"/>
+        <w:gridCol w:w="113"/>
+      </w:tblGrid>
+      <w:tr>
+        <w:tc>
+          <w:tcPr>
+            <w:tcW w:w="3595" w:type="dxa"/>
+          </w:tcPr>
+          <w:p>
+            <w:pPr>
+              <w:rPr>
+                <w:sz w:val="24"/>
+                <w:szCs w:val="24"/>
+              </w:rPr>
+            </w:pPr>
+            <w:r>
+              <w:rPr>
+                <w:sz w:val="24"/>
+                <w:szCs w:val="24"/>
+              </w:rPr>
+              <w:t>Ryan Darrow (Project Lead)</w:t>
+            </w:r>
+          </w:p>
+        </w:tc>
+        <w:tc>
+          <w:tcPr>
+            <w:tcW w:w="5868" w:type="dxa"/>
+            <w:gridSpan w:val="2"/>
+          </w:tcPr>
+          <w:p>
+            <w:pPr>
+              <w:pStyle w:val="ListParagraph"/>
+              <w:numPr>
+                <w:ilvl w:val="0"/>
+                <w:numId w:val="1"/>
+              </w:numPr>
+              <w:rPr>
+                <w:sz w:val="24"/>
+                <w:szCs w:val="24"/>
+              </w:rPr>
+            </w:pPr>
+            <w:r>
+              <w:rPr>
+                <w:sz w:val="24"/>
+                <w:szCs w:val="24"/>
+              </w:rPr>
+              <w:t>Organized the times for the meetings</w:t>
+            </w:r>
+          </w:p>
+          <w:p>
+            <w:pPr>
+              <w:pStyle w:val="ListParagraph"/>
+              <w:numPr>
+                <w:ilvl w:val="0"/>
+                <w:numId w:val="1"/>
+              </w:numPr>
+              <w:rPr>
+                <w:sz w:val="24"/>
+                <w:szCs w:val="24"/>
+              </w:rPr>
+            </w:pPr>
+            <w:r>
+              <w:rPr>
+                <w:sz w:val="24"/>
+                <w:szCs w:val="24"/>
+              </w:rPr>
+              <w:t>Sent email updates with everyone’s progress and goals</w:t>
+            </w:r>
+          </w:p>
+          <w:p>
+            <w:pPr>
+              <w:pStyle w:val="ListParagraph"/>
+              <w:numPr>
+                <w:ilvl w:val="0"/>
+                <w:numId w:val="1"/>
+              </w:numPr>
+              <w:rPr>
+                <w:sz w:val="24"/>
+                <w:szCs w:val="24"/>
+              </w:rPr>
+            </w:pPr>
+            <w:r>
+              <w:rPr>
+                <w:sz w:val="24"/>
+                <w:szCs w:val="24"/>
+              </w:rPr>
+              <w:t>Created the ProjectTimeline.docx document</w:t>
+            </w:r>
+          </w:p>
+          <w:p>
+            <w:pPr>
+              <w:pStyle w:val="ListParagraph"/>
+              <w:numPr>
+                <w:ilvl w:val="0"/>
+                <w:numId w:val="1"/>
+              </w:numPr>
+              <w:rPr>
+                <w:sz w:val="24"/>
+                <w:szCs w:val="24"/>
+              </w:rPr>
+            </w:pPr>
+            <w:r>
+              <w:rPr>
+                <w:sz w:val="24"/>
+                <w:szCs w:val="24"/>
+              </w:rPr>
+              <w:t xml:space="preserve">Added the Title, Options, Credits screens </w:t>
+            </w:r>
+          </w:p>
+          <w:p>
+            <w:pPr>
+              <w:pStyle w:val="ListParagraph"/>
+              <w:numPr>
+                <w:ilvl w:val="0"/>
+                <w:numId w:val="1"/>
+              </w:numPr>
+              <w:rPr>
+                <w:sz w:val="24"/>
+                <w:szCs w:val="24"/>
+              </w:rPr>
+            </w:pPr>
+            <w:r>
+              <w:rPr>
+                <w:sz w:val="24"/>
+                <w:szCs w:val="24"/>
+              </w:rPr>
+              <w:t>Added buttons to the Title screen to navigate between the Slot Machine, Options, and Credits screens</w:t>
+            </w:r>
+          </w:p>
+          <w:p>
+            <w:pPr>
+              <w:pStyle w:val="ListParagraph"/>
+              <w:numPr>
+                <w:ilvl w:val="0"/>
+                <w:numId w:val="1"/>
+              </w:numPr>
+              <w:rPr>
+                <w:sz w:val="24"/>
+                <w:szCs w:val="24"/>
+              </w:rPr>
+            </w:pPr>
+            <w:r>
+              <w:rPr>
+                <w:sz w:val="24"/>
+                <w:szCs w:val="24"/>
+              </w:rPr>
+              <w:t>Added buttons on the Options and Credits screens to navigate back to the Title screen</w:t>
+            </w:r>
+          </w:p>
+          <w:p>
+            <w:pPr>
+              <w:pStyle w:val="ListParagraph"/>
+              <w:numPr>
+                <w:ilvl w:val="0"/>
+                <w:numId w:val="1"/>
+              </w:numPr>
+              <w:rPr>
+                <w:sz w:val="24"/>
+                <w:szCs w:val="24"/>
+              </w:rPr>
+            </w:pPr>
+            <w:r>
+              <w:rPr>
+                <w:sz w:val="24"/>
+                <w:szCs w:val="24"/>
+              </w:rPr>
+              <w:t>Added a fade to black animation to the title screen when any of the buttons were pressed</w:t>
+            </w:r>
+          </w:p>
+          <w:p>
+            <w:pPr>
+              <w:pStyle w:val="ListParagraph"/>
+              <w:numPr>
+                <w:ilvl w:val="0"/>
+                <w:numId w:val="1"/>
+              </w:numPr>
+              <w:rPr>
+                <w:sz w:val="24"/>
+                <w:szCs w:val="24"/>
+              </w:rPr>
+            </w:pPr>
+            <w:r>
+              <w:rPr>
+                <w:sz w:val="24"/>
+                <w:szCs w:val="24"/>
+              </w:rPr>
+              <w:t>Integrated the first draft machine design into the overall project and play tested</w:t>
+            </w:r>
+          </w:p>
+          <w:p>
+            <w:pPr>
+              <w:pStyle w:val="ListParagraph"/>
+              <w:numPr>
+                <w:ilvl w:val="0"/>
+                <w:numId w:val="1"/>
+              </w:numPr>
+              <w:rPr>
+                <w:sz w:val="24"/>
+                <w:szCs w:val="24"/>
+              </w:rPr>
+            </w:pPr>
+            <w:r>
+              <w:rPr>
+                <w:sz w:val="24"/>
+                <w:szCs w:val="24"/>
+              </w:rPr>
+              <w:t>Added a Game Over screen</w:t>
+            </w:r>
+          </w:p>
+          <w:p>
+            <w:pPr>
+              <w:pStyle w:val="ListParagraph"/>
+              <w:numPr>
+                <w:ilvl w:val="0"/>
+                <w:numId w:val="1"/>
+              </w:numPr>
+              <w:rPr>
+                <w:sz w:val="24"/>
+                <w:szCs w:val="24"/>
+              </w:rPr>
+            </w:pPr>
+            <w:r>
+              <w:rPr>
+                <w:sz w:val="24"/>
+                <w:szCs w:val="24"/>
+              </w:rPr>
+              <w:t>Assisted in the ProjectDocumentation.docx document</w:t>
+            </w:r>
+          </w:p>
+        </w:tc>
+      </w:tr>
+      <w:tr>
+        <w:trPr>
+          <w:gridAfter w:val="1"/>
+          <w:wAfter w:w="113" w:type="dxa"/>
+        </w:trPr>
+        <w:tc>
+          <w:tcPr>
+            <w:tcW w:w="3595" w:type="dxa"/>
+          </w:tcPr>
+          <w:p>
+            <w:pPr>
+              <w:rPr>
+                <w:sz w:val="24"/>
+                <w:szCs w:val="24"/>
+              </w:rPr>
+            </w:pPr>
+            <w:r>
+              <w:rPr>
+                <w:sz w:val="24"/>
+                <w:szCs w:val="24"/>
+              </w:rPr>
+              <w:t>Chris Krenz (Technical Lead)</w:t>
+            </w:r>
+          </w:p>
+        </w:tc>
+        <w:tc>
+          <w:tcPr>
+            <w:tcW w:w="5755" w:type="dxa"/>
+          </w:tcPr>
+          <w:p>
+            <w:pPr>
+              <w:pStyle w:val="ListParagraph"/>
+              <w:numPr>
+                <w:ilvl w:val="0"/>
+                <w:numId w:val="2"/>
+              </w:numPr>
+              <w:rPr>
+                <w:sz w:val="24"/>
+                <w:szCs w:val="24"/>
+              </w:rPr>
+            </w:pPr>
+            <w:r>
+              <w:rPr>
+                <w:sz w:val="24"/>
+                <w:szCs w:val="24"/>
+              </w:rPr>
+              <w:t>Updated models</w:t>
+            </w:r>
+          </w:p>
+          <w:p>
+            <w:pPr>
+              <w:pStyle w:val="ListParagraph"/>
+              <w:numPr>
+                <w:ilvl w:val="0"/>
+                <w:numId w:val="2"/>
+              </w:numPr>
+              <w:rPr>
+                <w:sz w:val="24"/>
+                <w:szCs w:val="24"/>
+              </w:rPr>
+            </w:pPr>
+            <w:r>
+              <w:rPr>
+                <w:sz w:val="24"/>
+                <w:szCs w:val="24"/>
+              </w:rPr>
+              <w:t>Fixed the wheel animation</w:t>
+            </w:r>
+          </w:p>
+          <w:p>
+            <w:pPr>
+              <w:pStyle w:val="ListParagraph"/>
+              <w:numPr>
+                <w:ilvl w:val="0"/>
+                <w:numId w:val="2"/>
+              </w:numPr>
+              <w:rPr>
+                <w:sz w:val="24"/>
+                <w:szCs w:val="24"/>
+              </w:rPr>
+            </w:pPr>
+            <w:r>
+              <w:rPr>
+                <w:sz w:val="24"/>
+                <w:szCs w:val="24"/>
+              </w:rPr>
+              <w:t>Created a ‘Wallet’ that tracks the winnings and displays them</w:t>
+            </w:r>
+          </w:p>
+          <w:p>
+            <w:pPr>
+              <w:pStyle w:val="ListParagraph"/>
+              <w:numPr>
+                <w:ilvl w:val="0"/>
+                <w:numId w:val="2"/>
+              </w:numPr>
+              <w:rPr>
+                <w:sz w:val="24"/>
+                <w:szCs w:val="24"/>
+              </w:rPr>
+            </w:pPr>
+            <w:r>
+              <w:rPr>
+                <w:sz w:val="24"/>
+                <w:szCs w:val="24"/>
+              </w:rPr>
+              <w:t>Implemented a difficulty setting</w:t>
+            </w:r>
+          </w:p>
+          <w:p>
+            <w:pPr>
+              <w:pStyle w:val="ListParagraph"/>
+              <w:numPr>
+                <w:ilvl w:val="0"/>
+                <w:numId w:val="2"/>
+              </w:numPr>
+              <w:rPr>
+                <w:sz w:val="24"/>
+                <w:szCs w:val="24"/>
+              </w:rPr>
+            </w:pPr>
+            <w:r>
+              <w:rPr>
+                <w:sz w:val="24"/>
+                <w:szCs w:val="24"/>
+              </w:rPr>
+              <w:t>Coin animation where it will stack up and can be grabbed and move around with the mouse</w:t>
+            </w:r>
+          </w:p>
+          <w:p>
+            <w:pPr>
+              <w:pStyle w:val="ListParagraph"/>
+              <w:numPr>
+                <w:ilvl w:val="0"/>
+                <w:numId w:val="2"/>
+              </w:numPr>
+              <w:rPr>
+                <w:sz w:val="24"/>
+                <w:szCs w:val="24"/>
+              </w:rPr>
+            </w:pPr>
+            <w:r>
+              <w:rPr>
+                <w:sz w:val="24"/>
+                <w:szCs w:val="24"/>
+              </w:rPr>
+              <w:t>Added a display of remaining spins and updates based on hitting the return coin button</w:t>
+            </w:r>
+          </w:p>
+        </w:tc>
+      </w:tr>
+      <w:tr>
+        <w:trPr>
+          <w:gridAfter w:val="1"/>
+          <w:wAfter w:w="113" w:type="dxa"/>
+        </w:trPr>
+        <w:tc>
+          <w:tcPr>
+            <w:tcW w:w="3595" w:type="dxa"/>
+          </w:tcPr>
+          <w:p>
+            <w:pPr>
+              <w:rPr>
+                <w:sz w:val="24"/>
+                <w:szCs w:val="24"/>
+              </w:rPr>
+            </w:pPr>
+            <w:r>
+              <w:rPr>
+                <w:sz w:val="24"/>
+                <w:szCs w:val="24"/>
+              </w:rPr>
+              <w:t>Jayden Raphino (Interface Lead)</w:t>
+            </w:r>
+          </w:p>
+        </w:tc>
+        <w:tc>
+          <w:tcPr>
+            <w:tcW w:w="5755" w:type="dxa"/>
+          </w:tcPr>
+          <w:p>
+            <w:pPr>
+              <w:pStyle w:val="ListParagraph"/>
+              <w:numPr>
+                <w:ilvl w:val="0"/>
+                <w:numId w:val="3"/>
+              </w:numPr>
+              <w:rPr>
+                <w:sz w:val="24"/>
+                <w:szCs w:val="24"/>
+              </w:rPr>
+            </w:pPr>
+            <w:r>
+              <w:rPr>
+                <w:sz w:val="24"/>
+                <w:szCs w:val="24"/>
+              </w:rPr>
+              <w:t>Created the Slot Wheel Payout Sheet</w:t>
+            </w:r>
+          </w:p>
+          <w:p>
+            <w:pPr>
+              <w:pStyle w:val="ListParagraph"/>
+              <w:numPr>
+                <w:ilvl w:val="0"/>
+                <w:numId w:val="3"/>
+              </w:numPr>
+              <w:rPr>
+                <w:sz w:val="24"/>
+                <w:szCs w:val="24"/>
+              </w:rPr>
+            </w:pPr>
+            <w:r>
+              <w:rPr>
+                <w:sz w:val="24"/>
+                <w:szCs w:val="24"/>
+              </w:rPr>
+              <w:t>Designed the animated slot wheel with provided image textures in Blender</w:t>
+            </w:r>
+          </w:p>
+          <w:p>
+            <w:pPr>
+              <w:pStyle w:val="ListParagraph"/>
+              <w:numPr>
+                <w:ilvl w:val="0"/>
+                <w:numId w:val="3"/>
+              </w:numPr>
+              <w:rPr>
+                <w:sz w:val="24"/>
+                <w:szCs w:val="24"/>
+              </w:rPr>
+            </w:pPr>
+            <w:r>
+              <w:rPr>
+                <w:sz w:val="24"/>
+                <w:szCs w:val="24"/>
+              </w:rPr>
+              <w:t>Designed the gold coin model in Blender</w:t>
+            </w:r>
+          </w:p>
+        </w:tc>
+      </w:tr>
+      <w:tr>
+        <w:trPr>
+          <w:gridAfter w:val="1"/>
+          <w:wAfter w:w="113" w:type="dxa"/>
+        </w:trPr>
+        <w:tc>
+          <w:tcPr>
+            <w:tcW w:w="3595" w:type="dxa"/>
+          </w:tcPr>
+          <w:p>
+            <w:pPr>
+              <w:rPr>
+                <w:sz w:val="24"/>
+                <w:szCs w:val="24"/>
+              </w:rPr>
+            </w:pPr>
+            <w:r>
+              <w:rPr>
+                <w:sz w:val="24"/>
+                <w:szCs w:val="24"/>
+              </w:rPr>
+              <w:t>Mark Zhu (Specification Lead)</w:t>
+            </w:r>
+          </w:p>
+        </w:tc>
+        <w:tc>
+          <w:tcPr>
+            <w:tcW w:w="5755" w:type="dxa"/>
+          </w:tcPr>
+          <w:p>
+            <w:pPr>
+              <w:pStyle w:val="ListParagraph"/>
+              <w:numPr>
+                <w:ilvl w:val="0"/>
+                <w:numId w:val="5"/>
+              </w:numPr>
+              <w:rPr>
+                <w:sz w:val="24"/>
+                <w:szCs w:val="24"/>
+              </w:rPr>
+            </w:pPr>
+            <w:r>
+              <w:rPr>
+                <w:sz w:val="24"/>
+                <w:szCs w:val="24"/>
+              </w:rPr>
+              <w:t>Integrated different sound effects of the interface such as background music and buttons with the program</w:t>
+            </w:r>
+          </w:p>
+          <w:p>
+            <w:pPr>
+              <w:pStyle w:val="ListParagraph"/>
+              <w:numPr>
+                <w:ilvl w:val="0"/>
+                <w:numId w:val="5"/>
+              </w:numPr>
+              <w:rPr>
+                <w:sz w:val="24"/>
+                <w:szCs w:val="24"/>
+              </w:rPr>
+            </w:pPr>
+            <w:r>
+              <w:rPr>
+                <w:sz w:val="24"/>
+                <w:szCs w:val="24"/>
+              </w:rPr>
+              <w:t>Integrated playing sound effect of the slot machine</w:t>
+            </w:r>
+          </w:p>
+          <w:p>
+            <w:pPr>
+              <w:pStyle w:val="ListParagraph"/>
+              <w:numPr>
+                <w:ilvl w:val="0"/>
+                <w:numId w:val="5"/>
+              </w:numPr>
+              <w:rPr>
+                <w:sz w:val="24"/>
+                <w:szCs w:val="24"/>
+              </w:rPr>
+            </w:pPr>
+            <w:r>
+              <w:rPr>
+                <w:sz w:val="24"/>
+                <w:szCs w:val="24"/>
+              </w:rPr>
+              <w:t>Created the Project architecture slide</w:t>
+            </w:r>
+          </w:p>
+        </w:tc>
+      </w:tr>
+      <w:tr>
+        <w:trPr>
+          <w:gridAfter w:val="1"/>
+          <w:wAfter w:w="113" w:type="dxa"/>
+        </w:trPr>
+        <w:tc>
+          <w:tcPr>
+            <w:tcW w:w="3595" w:type="dxa"/>
+          </w:tcPr>
+          <w:p>
+            <w:pPr>
+              <w:rPr>
+                <w:sz w:val="24"/>
+                <w:szCs w:val="24"/>
+              </w:rPr>
+            </w:pPr>
+            <w:r>
+              <w:rPr>
+                <w:sz w:val="24"/>
+                <w:szCs w:val="24"/>
+              </w:rPr>
+              <w:t>Matthew Rhee (Documentation Lead)</w:t>
+            </w:r>
+          </w:p>
+        </w:tc>
+        <w:tc>
+          <w:tcPr>
+            <w:tcW w:w="5755" w:type="dxa"/>
+          </w:tcPr>
+          <w:p>
+            <w:pPr>
+              <w:pStyle w:val="ListParagraph"/>
+              <w:numPr>
+                <w:ilvl w:val="0"/>
+                <w:numId w:val="6"/>
+              </w:numPr>
+              <w:rPr>
+                <w:sz w:val="24"/>
+                <w:szCs w:val="24"/>
+              </w:rPr>
+            </w:pPr>
+            <w:r>
+              <w:rPr>
+                <w:sz w:val="24"/>
+                <w:szCs w:val="24"/>
+              </w:rPr>
+              <w:t>Worked on the ProjectDocumentation.docx document</w:t>
+            </w:r>
+          </w:p>
+          <w:p>
+            <w:pPr>
+              <w:pStyle w:val="ListParagraph"/>
+              <w:numPr>
+                <w:ilvl w:val="0"/>
+                <w:numId w:val="6"/>
+              </w:numPr>
+              <w:rPr>
+                <w:sz w:val="24"/>
+                <w:szCs w:val="24"/>
+              </w:rPr>
+            </w:pPr>
+            <w:r>
+              <w:rPr>
+                <w:sz w:val="24"/>
+                <w:szCs w:val="24"/>
+              </w:rPr>
+              <w:t>Created the StatementofWork document</w:t>
+            </w:r>
+          </w:p>
+          <w:p>
+            <w:pPr>
+              <w:pStyle w:val="ListParagraph"/>
+              <w:numPr>
+                <w:ilvl w:val="0"/>
+                <w:numId w:val="6"/>
+              </w:numPr>
+              <w:rPr>
+                <w:sz w:val="24"/>
+                <w:szCs w:val="24"/>
+              </w:rPr>
+            </w:pPr>
+            <w:r>
+              <w:rPr>
+                <w:sz w:val="24"/>
+                <w:szCs w:val="24"/>
+              </w:rPr>
+              <w:t>Created the Control Flow document</w:t>
+            </w:r>
+          </w:p>
+        </w:tc>
+      </w:tr>
+    </w:tbl>
+    <w:p/>
     <w:sectPr>
       <w:pgSz w:w="12240" w:h="15840"/>
       <w:pgMar w:top="1440" w:right="1440" w:bottom="1440" w:left="1440" w:header="720" w:footer="720" w:gutter="0"/>
@@ -60,6 +694,707 @@
     </w:sectPr>
   </w:body>
 </w:document>
+</file>
+
+<file path=word/numbering.xml><?xml version="1.0" encoding="utf-8"?>
+<w:numbering xmlns:wpc="http://schemas.microsoft.com/office/word/2010/wordprocessingCanvas" xmlns:cx="http://schemas.microsoft.com/office/drawing/2014/chartex" xmlns:cx1="http://schemas.microsoft.com/office/drawing/2015/9/8/chartex" xmlns:cx2="http://schemas.microsoft.com/office/drawing/2015/10/21/chartex" xmlns:cx3="http://schemas.microsoft.com/office/drawing/2016/5/9/chartex" xmlns:cx4="http://schemas.microsoft.com/office/drawing/2016/5/10/chartex" xmlns:cx5="http://schemas.microsoft.com/office/drawing/2016/5/11/chartex" xmlns:cx6="http://schemas.microsoft.com/office/drawing/2016/5/12/chartex" xmlns:cx7="http://schemas.microsoft.com/office/drawing/2016/5/13/chartex" xmlns:cx8="http://schemas.microsoft.com/office/drawing/2016/5/14/chartex" xmlns:mc="http://schemas.openxmlformats.org/markup-compatibility/2006" xmlns:aink="http://schemas.microsoft.com/office/drawing/2016/ink" xmlns:am3d="http://schemas.microsoft.com/office/drawing/2017/model3d" xmlns:o="urn:schemas-microsoft-com:office:office" xmlns:oel="http://schemas.microsoft.com/office/2019/extlst" xmlns:r="http://schemas.openxmlformats.org/officeDocument/2006/relationships" xmlns:m="http://schemas.openxmlformats.org/officeDocument/2006/math" xmlns:v="urn:schemas-microsoft-com:vml" xmlns:wp14="http://schemas.microsoft.com/office/word/2010/wordprocessingDrawing" xmlns:wp="http://schemas.openxmlformats.org/drawingml/2006/wordprocessingDrawing" xmlns:w10="urn:schemas-microsoft-com:office:word" xmlns:w="http://schemas.openxmlformats.org/wordprocessingml/2006/main" xmlns:w14="http://schemas.microsoft.com/office/word/2010/wordml" xmlns:w15="http://schemas.microsoft.com/office/word/2012/wordml" xmlns:w16cex="http://schemas.microsoft.com/office/word/2018/wordml/cex" xmlns:w16cid="http://schemas.microsoft.com/office/word/2016/wordml/cid" xmlns:w16="http://schemas.microsoft.com/office/word/2018/wordml" xmlns:w16sdtdh="http://schemas.microsoft.com/office/word/2020/wordml/sdtdatahash" xmlns:w16se="http://schemas.microsoft.com/office/word/2015/wordml/symex" xmlns:wpg="http://schemas.microsoft.com/office/word/2010/wordprocessingGroup" xmlns:wpi="http://schemas.microsoft.com/office/word/2010/wordprocessingInk" xmlns:wne="http://schemas.microsoft.com/office/word/2006/wordml" xmlns:wps="http://schemas.microsoft.com/office/word/2010/wordprocessingShape" mc:Ignorable="w14 w15 w16se w16cid w16 w16cex w16sdtdh wp14">
+  <w:abstractNum w:abstractNumId="0" w15:restartNumberingAfterBreak="0">
+    <w:nsid w:val="008D409E"/>
+    <w:multiLevelType w:val="hybridMultilevel"/>
+    <w:tmpl w:val="586C7FA2"/>
+    <w:lvl w:ilvl="0" w:tplc="04090001">
+      <w:start w:val="1"/>
+      <w:numFmt w:val="bullet"/>
+      <w:lvlText w:val=""/>
+      <w:lvlJc w:val="left"/>
+      <w:pPr>
+        <w:ind w:left="720" w:hanging="360"/>
+      </w:pPr>
+      <w:rPr>
+        <w:rFonts w:ascii="Symbol" w:hAnsi="Symbol" w:hint="default"/>
+      </w:rPr>
+    </w:lvl>
+    <w:lvl w:ilvl="1" w:tplc="04090003" w:tentative="1">
+      <w:start w:val="1"/>
+      <w:numFmt w:val="bullet"/>
+      <w:lvlText w:val="o"/>
+      <w:lvlJc w:val="left"/>
+      <w:pPr>
+        <w:ind w:left="1440" w:hanging="360"/>
+      </w:pPr>
+      <w:rPr>
+        <w:rFonts w:ascii="Courier New" w:hAnsi="Courier New" w:cs="Courier New" w:hint="default"/>
+      </w:rPr>
+    </w:lvl>
+    <w:lvl w:ilvl="2" w:tplc="04090005" w:tentative="1">
+      <w:start w:val="1"/>
+      <w:numFmt w:val="bullet"/>
+      <w:lvlText w:val=""/>
+      <w:lvlJc w:val="left"/>
+      <w:pPr>
+        <w:ind w:left="2160" w:hanging="360"/>
+      </w:pPr>
+      <w:rPr>
+        <w:rFonts w:ascii="Wingdings" w:hAnsi="Wingdings" w:hint="default"/>
+      </w:rPr>
+    </w:lvl>
+    <w:lvl w:ilvl="3" w:tplc="04090001" w:tentative="1">
+      <w:start w:val="1"/>
+      <w:numFmt w:val="bullet"/>
+      <w:lvlText w:val=""/>
+      <w:lvlJc w:val="left"/>
+      <w:pPr>
+        <w:ind w:left="2880" w:hanging="360"/>
+      </w:pPr>
+      <w:rPr>
+        <w:rFonts w:ascii="Symbol" w:hAnsi="Symbol" w:hint="default"/>
+      </w:rPr>
+    </w:lvl>
+    <w:lvl w:ilvl="4" w:tplc="04090003" w:tentative="1">
+      <w:start w:val="1"/>
+      <w:numFmt w:val="bullet"/>
+      <w:lvlText w:val="o"/>
+      <w:lvlJc w:val="left"/>
+      <w:pPr>
+        <w:ind w:left="3600" w:hanging="360"/>
+      </w:pPr>
+      <w:rPr>
+        <w:rFonts w:ascii="Courier New" w:hAnsi="Courier New" w:cs="Courier New" w:hint="default"/>
+      </w:rPr>
+    </w:lvl>
+    <w:lvl w:ilvl="5" w:tplc="04090005" w:tentative="1">
+      <w:start w:val="1"/>
+      <w:numFmt w:val="bullet"/>
+      <w:lvlText w:val=""/>
+      <w:lvlJc w:val="left"/>
+      <w:pPr>
+        <w:ind w:left="4320" w:hanging="360"/>
+      </w:pPr>
+      <w:rPr>
+        <w:rFonts w:ascii="Wingdings" w:hAnsi="Wingdings" w:hint="default"/>
+      </w:rPr>
+    </w:lvl>
+    <w:lvl w:ilvl="6" w:tplc="04090001" w:tentative="1">
+      <w:start w:val="1"/>
+      <w:numFmt w:val="bullet"/>
+      <w:lvlText w:val=""/>
+      <w:lvlJc w:val="left"/>
+      <w:pPr>
+        <w:ind w:left="5040" w:hanging="360"/>
+      </w:pPr>
+      <w:rPr>
+        <w:rFonts w:ascii="Symbol" w:hAnsi="Symbol" w:hint="default"/>
+      </w:rPr>
+    </w:lvl>
+    <w:lvl w:ilvl="7" w:tplc="04090003" w:tentative="1">
+      <w:start w:val="1"/>
+      <w:numFmt w:val="bullet"/>
+      <w:lvlText w:val="o"/>
+      <w:lvlJc w:val="left"/>
+      <w:pPr>
+        <w:ind w:left="5760" w:hanging="360"/>
+      </w:pPr>
+      <w:rPr>
+        <w:rFonts w:ascii="Courier New" w:hAnsi="Courier New" w:cs="Courier New" w:hint="default"/>
+      </w:rPr>
+    </w:lvl>
+    <w:lvl w:ilvl="8" w:tplc="04090005" w:tentative="1">
+      <w:start w:val="1"/>
+      <w:numFmt w:val="bullet"/>
+      <w:lvlText w:val=""/>
+      <w:lvlJc w:val="left"/>
+      <w:pPr>
+        <w:ind w:left="6480" w:hanging="360"/>
+      </w:pPr>
+      <w:rPr>
+        <w:rFonts w:ascii="Wingdings" w:hAnsi="Wingdings" w:hint="default"/>
+      </w:rPr>
+    </w:lvl>
+  </w:abstractNum>
+  <w:abstractNum w:abstractNumId="1" w15:restartNumberingAfterBreak="0">
+    <w:nsid w:val="052A4071"/>
+    <w:multiLevelType w:val="hybridMultilevel"/>
+    <w:tmpl w:val="DA0447C6"/>
+    <w:lvl w:ilvl="0" w:tplc="04090001">
+      <w:start w:val="1"/>
+      <w:numFmt w:val="bullet"/>
+      <w:lvlText w:val=""/>
+      <w:lvlJc w:val="left"/>
+      <w:pPr>
+        <w:ind w:left="720" w:hanging="360"/>
+      </w:pPr>
+      <w:rPr>
+        <w:rFonts w:ascii="Symbol" w:hAnsi="Symbol" w:hint="default"/>
+      </w:rPr>
+    </w:lvl>
+    <w:lvl w:ilvl="1" w:tplc="04090003" w:tentative="1">
+      <w:start w:val="1"/>
+      <w:numFmt w:val="bullet"/>
+      <w:lvlText w:val="o"/>
+      <w:lvlJc w:val="left"/>
+      <w:pPr>
+        <w:ind w:left="1440" w:hanging="360"/>
+      </w:pPr>
+      <w:rPr>
+        <w:rFonts w:ascii="Courier New" w:hAnsi="Courier New" w:cs="Courier New" w:hint="default"/>
+      </w:rPr>
+    </w:lvl>
+    <w:lvl w:ilvl="2" w:tplc="04090005" w:tentative="1">
+      <w:start w:val="1"/>
+      <w:numFmt w:val="bullet"/>
+      <w:lvlText w:val=""/>
+      <w:lvlJc w:val="left"/>
+      <w:pPr>
+        <w:ind w:left="2160" w:hanging="360"/>
+      </w:pPr>
+      <w:rPr>
+        <w:rFonts w:ascii="Wingdings" w:hAnsi="Wingdings" w:hint="default"/>
+      </w:rPr>
+    </w:lvl>
+    <w:lvl w:ilvl="3" w:tplc="04090001" w:tentative="1">
+      <w:start w:val="1"/>
+      <w:numFmt w:val="bullet"/>
+      <w:lvlText w:val=""/>
+      <w:lvlJc w:val="left"/>
+      <w:pPr>
+        <w:ind w:left="2880" w:hanging="360"/>
+      </w:pPr>
+      <w:rPr>
+        <w:rFonts w:ascii="Symbol" w:hAnsi="Symbol" w:hint="default"/>
+      </w:rPr>
+    </w:lvl>
+    <w:lvl w:ilvl="4" w:tplc="04090003" w:tentative="1">
+      <w:start w:val="1"/>
+      <w:numFmt w:val="bullet"/>
+      <w:lvlText w:val="o"/>
+      <w:lvlJc w:val="left"/>
+      <w:pPr>
+        <w:ind w:left="3600" w:hanging="360"/>
+      </w:pPr>
+      <w:rPr>
+        <w:rFonts w:ascii="Courier New" w:hAnsi="Courier New" w:cs="Courier New" w:hint="default"/>
+      </w:rPr>
+    </w:lvl>
+    <w:lvl w:ilvl="5" w:tplc="04090005" w:tentative="1">
+      <w:start w:val="1"/>
+      <w:numFmt w:val="bullet"/>
+      <w:lvlText w:val=""/>
+      <w:lvlJc w:val="left"/>
+      <w:pPr>
+        <w:ind w:left="4320" w:hanging="360"/>
+      </w:pPr>
+      <w:rPr>
+        <w:rFonts w:ascii="Wingdings" w:hAnsi="Wingdings" w:hint="default"/>
+      </w:rPr>
+    </w:lvl>
+    <w:lvl w:ilvl="6" w:tplc="04090001" w:tentative="1">
+      <w:start w:val="1"/>
+      <w:numFmt w:val="bullet"/>
+      <w:lvlText w:val=""/>
+      <w:lvlJc w:val="left"/>
+      <w:pPr>
+        <w:ind w:left="5040" w:hanging="360"/>
+      </w:pPr>
+      <w:rPr>
+        <w:rFonts w:ascii="Symbol" w:hAnsi="Symbol" w:hint="default"/>
+      </w:rPr>
+    </w:lvl>
+    <w:lvl w:ilvl="7" w:tplc="04090003" w:tentative="1">
+      <w:start w:val="1"/>
+      <w:numFmt w:val="bullet"/>
+      <w:lvlText w:val="o"/>
+      <w:lvlJc w:val="left"/>
+      <w:pPr>
+        <w:ind w:left="5760" w:hanging="360"/>
+      </w:pPr>
+      <w:rPr>
+        <w:rFonts w:ascii="Courier New" w:hAnsi="Courier New" w:cs="Courier New" w:hint="default"/>
+      </w:rPr>
+    </w:lvl>
+    <w:lvl w:ilvl="8" w:tplc="04090005" w:tentative="1">
+      <w:start w:val="1"/>
+      <w:numFmt w:val="bullet"/>
+      <w:lvlText w:val=""/>
+      <w:lvlJc w:val="left"/>
+      <w:pPr>
+        <w:ind w:left="6480" w:hanging="360"/>
+      </w:pPr>
+      <w:rPr>
+        <w:rFonts w:ascii="Wingdings" w:hAnsi="Wingdings" w:hint="default"/>
+      </w:rPr>
+    </w:lvl>
+  </w:abstractNum>
+  <w:abstractNum w:abstractNumId="2" w15:restartNumberingAfterBreak="0">
+    <w:nsid w:val="052C0B4C"/>
+    <w:multiLevelType w:val="hybridMultilevel"/>
+    <w:tmpl w:val="3D8ED670"/>
+    <w:lvl w:ilvl="0" w:tplc="04090001">
+      <w:start w:val="1"/>
+      <w:numFmt w:val="bullet"/>
+      <w:lvlText w:val=""/>
+      <w:lvlJc w:val="left"/>
+      <w:pPr>
+        <w:ind w:left="720" w:hanging="360"/>
+      </w:pPr>
+      <w:rPr>
+        <w:rFonts w:ascii="Symbol" w:hAnsi="Symbol" w:hint="default"/>
+      </w:rPr>
+    </w:lvl>
+    <w:lvl w:ilvl="1" w:tplc="04090003" w:tentative="1">
+      <w:start w:val="1"/>
+      <w:numFmt w:val="bullet"/>
+      <w:lvlText w:val="o"/>
+      <w:lvlJc w:val="left"/>
+      <w:pPr>
+        <w:ind w:left="1440" w:hanging="360"/>
+      </w:pPr>
+      <w:rPr>
+        <w:rFonts w:ascii="Courier New" w:hAnsi="Courier New" w:cs="Courier New" w:hint="default"/>
+      </w:rPr>
+    </w:lvl>
+    <w:lvl w:ilvl="2" w:tplc="04090005" w:tentative="1">
+      <w:start w:val="1"/>
+      <w:numFmt w:val="bullet"/>
+      <w:lvlText w:val=""/>
+      <w:lvlJc w:val="left"/>
+      <w:pPr>
+        <w:ind w:left="2160" w:hanging="360"/>
+      </w:pPr>
+      <w:rPr>
+        <w:rFonts w:ascii="Wingdings" w:hAnsi="Wingdings" w:hint="default"/>
+      </w:rPr>
+    </w:lvl>
+    <w:lvl w:ilvl="3" w:tplc="04090001" w:tentative="1">
+      <w:start w:val="1"/>
+      <w:numFmt w:val="bullet"/>
+      <w:lvlText w:val=""/>
+      <w:lvlJc w:val="left"/>
+      <w:pPr>
+        <w:ind w:left="2880" w:hanging="360"/>
+      </w:pPr>
+      <w:rPr>
+        <w:rFonts w:ascii="Symbol" w:hAnsi="Symbol" w:hint="default"/>
+      </w:rPr>
+    </w:lvl>
+    <w:lvl w:ilvl="4" w:tplc="04090003" w:tentative="1">
+      <w:start w:val="1"/>
+      <w:numFmt w:val="bullet"/>
+      <w:lvlText w:val="o"/>
+      <w:lvlJc w:val="left"/>
+      <w:pPr>
+        <w:ind w:left="3600" w:hanging="360"/>
+      </w:pPr>
+      <w:rPr>
+        <w:rFonts w:ascii="Courier New" w:hAnsi="Courier New" w:cs="Courier New" w:hint="default"/>
+      </w:rPr>
+    </w:lvl>
+    <w:lvl w:ilvl="5" w:tplc="04090005" w:tentative="1">
+      <w:start w:val="1"/>
+      <w:numFmt w:val="bullet"/>
+      <w:lvlText w:val=""/>
+      <w:lvlJc w:val="left"/>
+      <w:pPr>
+        <w:ind w:left="4320" w:hanging="360"/>
+      </w:pPr>
+      <w:rPr>
+        <w:rFonts w:ascii="Wingdings" w:hAnsi="Wingdings" w:hint="default"/>
+      </w:rPr>
+    </w:lvl>
+    <w:lvl w:ilvl="6" w:tplc="04090001" w:tentative="1">
+      <w:start w:val="1"/>
+      <w:numFmt w:val="bullet"/>
+      <w:lvlText w:val=""/>
+      <w:lvlJc w:val="left"/>
+      <w:pPr>
+        <w:ind w:left="5040" w:hanging="360"/>
+      </w:pPr>
+      <w:rPr>
+        <w:rFonts w:ascii="Symbol" w:hAnsi="Symbol" w:hint="default"/>
+      </w:rPr>
+    </w:lvl>
+    <w:lvl w:ilvl="7" w:tplc="04090003" w:tentative="1">
+      <w:start w:val="1"/>
+      <w:numFmt w:val="bullet"/>
+      <w:lvlText w:val="o"/>
+      <w:lvlJc w:val="left"/>
+      <w:pPr>
+        <w:ind w:left="5760" w:hanging="360"/>
+      </w:pPr>
+      <w:rPr>
+        <w:rFonts w:ascii="Courier New" w:hAnsi="Courier New" w:cs="Courier New" w:hint="default"/>
+      </w:rPr>
+    </w:lvl>
+    <w:lvl w:ilvl="8" w:tplc="04090005" w:tentative="1">
+      <w:start w:val="1"/>
+      <w:numFmt w:val="bullet"/>
+      <w:lvlText w:val=""/>
+      <w:lvlJc w:val="left"/>
+      <w:pPr>
+        <w:ind w:left="6480" w:hanging="360"/>
+      </w:pPr>
+      <w:rPr>
+        <w:rFonts w:ascii="Wingdings" w:hAnsi="Wingdings" w:hint="default"/>
+      </w:rPr>
+    </w:lvl>
+  </w:abstractNum>
+  <w:abstractNum w:abstractNumId="3" w15:restartNumberingAfterBreak="0">
+    <w:nsid w:val="191A1E1B"/>
+    <w:multiLevelType w:val="hybridMultilevel"/>
+    <w:tmpl w:val="3D74F81C"/>
+    <w:lvl w:ilvl="0" w:tplc="04090001">
+      <w:start w:val="1"/>
+      <w:numFmt w:val="bullet"/>
+      <w:lvlText w:val=""/>
+      <w:lvlJc w:val="left"/>
+      <w:pPr>
+        <w:ind w:left="720" w:hanging="360"/>
+      </w:pPr>
+      <w:rPr>
+        <w:rFonts w:ascii="Symbol" w:hAnsi="Symbol" w:hint="default"/>
+      </w:rPr>
+    </w:lvl>
+    <w:lvl w:ilvl="1" w:tplc="04090003" w:tentative="1">
+      <w:start w:val="1"/>
+      <w:numFmt w:val="bullet"/>
+      <w:lvlText w:val="o"/>
+      <w:lvlJc w:val="left"/>
+      <w:pPr>
+        <w:ind w:left="1440" w:hanging="360"/>
+      </w:pPr>
+      <w:rPr>
+        <w:rFonts w:ascii="Courier New" w:hAnsi="Courier New" w:cs="Courier New" w:hint="default"/>
+      </w:rPr>
+    </w:lvl>
+    <w:lvl w:ilvl="2" w:tplc="04090005" w:tentative="1">
+      <w:start w:val="1"/>
+      <w:numFmt w:val="bullet"/>
+      <w:lvlText w:val=""/>
+      <w:lvlJc w:val="left"/>
+      <w:pPr>
+        <w:ind w:left="2160" w:hanging="360"/>
+      </w:pPr>
+      <w:rPr>
+        <w:rFonts w:ascii="Wingdings" w:hAnsi="Wingdings" w:hint="default"/>
+      </w:rPr>
+    </w:lvl>
+    <w:lvl w:ilvl="3" w:tplc="04090001" w:tentative="1">
+      <w:start w:val="1"/>
+      <w:numFmt w:val="bullet"/>
+      <w:lvlText w:val=""/>
+      <w:lvlJc w:val="left"/>
+      <w:pPr>
+        <w:ind w:left="2880" w:hanging="360"/>
+      </w:pPr>
+      <w:rPr>
+        <w:rFonts w:ascii="Symbol" w:hAnsi="Symbol" w:hint="default"/>
+      </w:rPr>
+    </w:lvl>
+    <w:lvl w:ilvl="4" w:tplc="04090003" w:tentative="1">
+      <w:start w:val="1"/>
+      <w:numFmt w:val="bullet"/>
+      <w:lvlText w:val="o"/>
+      <w:lvlJc w:val="left"/>
+      <w:pPr>
+        <w:ind w:left="3600" w:hanging="360"/>
+      </w:pPr>
+      <w:rPr>
+        <w:rFonts w:ascii="Courier New" w:hAnsi="Courier New" w:cs="Courier New" w:hint="default"/>
+      </w:rPr>
+    </w:lvl>
+    <w:lvl w:ilvl="5" w:tplc="04090005" w:tentative="1">
+      <w:start w:val="1"/>
+      <w:numFmt w:val="bullet"/>
+      <w:lvlText w:val=""/>
+      <w:lvlJc w:val="left"/>
+      <w:pPr>
+        <w:ind w:left="4320" w:hanging="360"/>
+      </w:pPr>
+      <w:rPr>
+        <w:rFonts w:ascii="Wingdings" w:hAnsi="Wingdings" w:hint="default"/>
+      </w:rPr>
+    </w:lvl>
+    <w:lvl w:ilvl="6" w:tplc="04090001" w:tentative="1">
+      <w:start w:val="1"/>
+      <w:numFmt w:val="bullet"/>
+      <w:lvlText w:val=""/>
+      <w:lvlJc w:val="left"/>
+      <w:pPr>
+        <w:ind w:left="5040" w:hanging="360"/>
+      </w:pPr>
+      <w:rPr>
+        <w:rFonts w:ascii="Symbol" w:hAnsi="Symbol" w:hint="default"/>
+      </w:rPr>
+    </w:lvl>
+    <w:lvl w:ilvl="7" w:tplc="04090003" w:tentative="1">
+      <w:start w:val="1"/>
+      <w:numFmt w:val="bullet"/>
+      <w:lvlText w:val="o"/>
+      <w:lvlJc w:val="left"/>
+      <w:pPr>
+        <w:ind w:left="5760" w:hanging="360"/>
+      </w:pPr>
+      <w:rPr>
+        <w:rFonts w:ascii="Courier New" w:hAnsi="Courier New" w:cs="Courier New" w:hint="default"/>
+      </w:rPr>
+    </w:lvl>
+    <w:lvl w:ilvl="8" w:tplc="04090005" w:tentative="1">
+      <w:start w:val="1"/>
+      <w:numFmt w:val="bullet"/>
+      <w:lvlText w:val=""/>
+      <w:lvlJc w:val="left"/>
+      <w:pPr>
+        <w:ind w:left="6480" w:hanging="360"/>
+      </w:pPr>
+      <w:rPr>
+        <w:rFonts w:ascii="Wingdings" w:hAnsi="Wingdings" w:hint="default"/>
+      </w:rPr>
+    </w:lvl>
+  </w:abstractNum>
+  <w:abstractNum w:abstractNumId="4" w15:restartNumberingAfterBreak="0">
+    <w:nsid w:val="411D2577"/>
+    <w:multiLevelType w:val="hybridMultilevel"/>
+    <w:tmpl w:val="07EC5708"/>
+    <w:lvl w:ilvl="0" w:tplc="04090001">
+      <w:start w:val="1"/>
+      <w:numFmt w:val="bullet"/>
+      <w:lvlText w:val=""/>
+      <w:lvlJc w:val="left"/>
+      <w:pPr>
+        <w:ind w:left="720" w:hanging="360"/>
+      </w:pPr>
+      <w:rPr>
+        <w:rFonts w:ascii="Symbol" w:hAnsi="Symbol" w:hint="default"/>
+      </w:rPr>
+    </w:lvl>
+    <w:lvl w:ilvl="1" w:tplc="04090003" w:tentative="1">
+      <w:start w:val="1"/>
+      <w:numFmt w:val="bullet"/>
+      <w:lvlText w:val="o"/>
+      <w:lvlJc w:val="left"/>
+      <w:pPr>
+        <w:ind w:left="1440" w:hanging="360"/>
+      </w:pPr>
+      <w:rPr>
+        <w:rFonts w:ascii="Courier New" w:hAnsi="Courier New" w:cs="Courier New" w:hint="default"/>
+      </w:rPr>
+    </w:lvl>
+    <w:lvl w:ilvl="2" w:tplc="04090005" w:tentative="1">
+      <w:start w:val="1"/>
+      <w:numFmt w:val="bullet"/>
+      <w:lvlText w:val=""/>
+      <w:lvlJc w:val="left"/>
+      <w:pPr>
+        <w:ind w:left="2160" w:hanging="360"/>
+      </w:pPr>
+      <w:rPr>
+        <w:rFonts w:ascii="Wingdings" w:hAnsi="Wingdings" w:hint="default"/>
+      </w:rPr>
+    </w:lvl>
+    <w:lvl w:ilvl="3" w:tplc="04090001" w:tentative="1">
+      <w:start w:val="1"/>
+      <w:numFmt w:val="bullet"/>
+      <w:lvlText w:val=""/>
+      <w:lvlJc w:val="left"/>
+      <w:pPr>
+        <w:ind w:left="2880" w:hanging="360"/>
+      </w:pPr>
+      <w:rPr>
+        <w:rFonts w:ascii="Symbol" w:hAnsi="Symbol" w:hint="default"/>
+      </w:rPr>
+    </w:lvl>
+    <w:lvl w:ilvl="4" w:tplc="04090003" w:tentative="1">
+      <w:start w:val="1"/>
+      <w:numFmt w:val="bullet"/>
+      <w:lvlText w:val="o"/>
+      <w:lvlJc w:val="left"/>
+      <w:pPr>
+        <w:ind w:left="3600" w:hanging="360"/>
+      </w:pPr>
+      <w:rPr>
+        <w:rFonts w:ascii="Courier New" w:hAnsi="Courier New" w:cs="Courier New" w:hint="default"/>
+      </w:rPr>
+    </w:lvl>
+    <w:lvl w:ilvl="5" w:tplc="04090005" w:tentative="1">
+      <w:start w:val="1"/>
+      <w:numFmt w:val="bullet"/>
+      <w:lvlText w:val=""/>
+      <w:lvlJc w:val="left"/>
+      <w:pPr>
+        <w:ind w:left="4320" w:hanging="360"/>
+      </w:pPr>
+      <w:rPr>
+        <w:rFonts w:ascii="Wingdings" w:hAnsi="Wingdings" w:hint="default"/>
+      </w:rPr>
+    </w:lvl>
+    <w:lvl w:ilvl="6" w:tplc="04090001" w:tentative="1">
+      <w:start w:val="1"/>
+      <w:numFmt w:val="bullet"/>
+      <w:lvlText w:val=""/>
+      <w:lvlJc w:val="left"/>
+      <w:pPr>
+        <w:ind w:left="5040" w:hanging="360"/>
+      </w:pPr>
+      <w:rPr>
+        <w:rFonts w:ascii="Symbol" w:hAnsi="Symbol" w:hint="default"/>
+      </w:rPr>
+    </w:lvl>
+    <w:lvl w:ilvl="7" w:tplc="04090003" w:tentative="1">
+      <w:start w:val="1"/>
+      <w:numFmt w:val="bullet"/>
+      <w:lvlText w:val="o"/>
+      <w:lvlJc w:val="left"/>
+      <w:pPr>
+        <w:ind w:left="5760" w:hanging="360"/>
+      </w:pPr>
+      <w:rPr>
+        <w:rFonts w:ascii="Courier New" w:hAnsi="Courier New" w:cs="Courier New" w:hint="default"/>
+      </w:rPr>
+    </w:lvl>
+    <w:lvl w:ilvl="8" w:tplc="04090005" w:tentative="1">
+      <w:start w:val="1"/>
+      <w:numFmt w:val="bullet"/>
+      <w:lvlText w:val=""/>
+      <w:lvlJc w:val="left"/>
+      <w:pPr>
+        <w:ind w:left="6480" w:hanging="360"/>
+      </w:pPr>
+      <w:rPr>
+        <w:rFonts w:ascii="Wingdings" w:hAnsi="Wingdings" w:hint="default"/>
+      </w:rPr>
+    </w:lvl>
+  </w:abstractNum>
+  <w:abstractNum w:abstractNumId="5" w15:restartNumberingAfterBreak="0">
+    <w:nsid w:val="6A772EAB"/>
+    <w:multiLevelType w:val="hybridMultilevel"/>
+    <w:tmpl w:val="02B2DDDA"/>
+    <w:lvl w:ilvl="0" w:tplc="04090001">
+      <w:start w:val="1"/>
+      <w:numFmt w:val="bullet"/>
+      <w:lvlText w:val=""/>
+      <w:lvlJc w:val="left"/>
+      <w:pPr>
+        <w:ind w:left="720" w:hanging="360"/>
+      </w:pPr>
+      <w:rPr>
+        <w:rFonts w:ascii="Symbol" w:hAnsi="Symbol" w:hint="default"/>
+      </w:rPr>
+    </w:lvl>
+    <w:lvl w:ilvl="1" w:tplc="04090003" w:tentative="1">
+      <w:start w:val="1"/>
+      <w:numFmt w:val="bullet"/>
+      <w:lvlText w:val="o"/>
+      <w:lvlJc w:val="left"/>
+      <w:pPr>
+        <w:ind w:left="1440" w:hanging="360"/>
+      </w:pPr>
+      <w:rPr>
+        <w:rFonts w:ascii="Courier New" w:hAnsi="Courier New" w:cs="Courier New" w:hint="default"/>
+      </w:rPr>
+    </w:lvl>
+    <w:lvl w:ilvl="2" w:tplc="04090005" w:tentative="1">
+      <w:start w:val="1"/>
+      <w:numFmt w:val="bullet"/>
+      <w:lvlText w:val=""/>
+      <w:lvlJc w:val="left"/>
+      <w:pPr>
+        <w:ind w:left="2160" w:hanging="360"/>
+      </w:pPr>
+      <w:rPr>
+        <w:rFonts w:ascii="Wingdings" w:hAnsi="Wingdings" w:hint="default"/>
+      </w:rPr>
+    </w:lvl>
+    <w:lvl w:ilvl="3" w:tplc="04090001" w:tentative="1">
+      <w:start w:val="1"/>
+      <w:numFmt w:val="bullet"/>
+      <w:lvlText w:val=""/>
+      <w:lvlJc w:val="left"/>
+      <w:pPr>
+        <w:ind w:left="2880" w:hanging="360"/>
+      </w:pPr>
+      <w:rPr>
+        <w:rFonts w:ascii="Symbol" w:hAnsi="Symbol" w:hint="default"/>
+      </w:rPr>
+    </w:lvl>
+    <w:lvl w:ilvl="4" w:tplc="04090003" w:tentative="1">
+      <w:start w:val="1"/>
+      <w:numFmt w:val="bullet"/>
+      <w:lvlText w:val="o"/>
+      <w:lvlJc w:val="left"/>
+      <w:pPr>
+        <w:ind w:left="3600" w:hanging="360"/>
+      </w:pPr>
+      <w:rPr>
+        <w:rFonts w:ascii="Courier New" w:hAnsi="Courier New" w:cs="Courier New" w:hint="default"/>
+      </w:rPr>
+    </w:lvl>
+    <w:lvl w:ilvl="5" w:tplc="04090005" w:tentative="1">
+      <w:start w:val="1"/>
+      <w:numFmt w:val="bullet"/>
+      <w:lvlText w:val=""/>
+      <w:lvlJc w:val="left"/>
+      <w:pPr>
+        <w:ind w:left="4320" w:hanging="360"/>
+      </w:pPr>
+      <w:rPr>
+        <w:rFonts w:ascii="Wingdings" w:hAnsi="Wingdings" w:hint="default"/>
+      </w:rPr>
+    </w:lvl>
+    <w:lvl w:ilvl="6" w:tplc="04090001" w:tentative="1">
+      <w:start w:val="1"/>
+      <w:numFmt w:val="bullet"/>
+      <w:lvlText w:val=""/>
+      <w:lvlJc w:val="left"/>
+      <w:pPr>
+        <w:ind w:left="5040" w:hanging="360"/>
+      </w:pPr>
+      <w:rPr>
+        <w:rFonts w:ascii="Symbol" w:hAnsi="Symbol" w:hint="default"/>
+      </w:rPr>
+    </w:lvl>
+    <w:lvl w:ilvl="7" w:tplc="04090003" w:tentative="1">
+      <w:start w:val="1"/>
+      <w:numFmt w:val="bullet"/>
+      <w:lvlText w:val="o"/>
+      <w:lvlJc w:val="left"/>
+      <w:pPr>
+        <w:ind w:left="5760" w:hanging="360"/>
+      </w:pPr>
+      <w:rPr>
+        <w:rFonts w:ascii="Courier New" w:hAnsi="Courier New" w:cs="Courier New" w:hint="default"/>
+      </w:rPr>
+    </w:lvl>
+    <w:lvl w:ilvl="8" w:tplc="04090005" w:tentative="1">
+      <w:start w:val="1"/>
+      <w:numFmt w:val="bullet"/>
+      <w:lvlText w:val=""/>
+      <w:lvlJc w:val="left"/>
+      <w:pPr>
+        <w:ind w:left="6480" w:hanging="360"/>
+      </w:pPr>
+      <w:rPr>
+        <w:rFonts w:ascii="Wingdings" w:hAnsi="Wingdings" w:hint="default"/>
+      </w:rPr>
+    </w:lvl>
+  </w:abstractNum>
+  <w:num w:numId="1" w16cid:durableId="1902059870">
+    <w:abstractNumId w:val="4"/>
+  </w:num>
+  <w:num w:numId="2" w16cid:durableId="3634613">
+    <w:abstractNumId w:val="0"/>
+  </w:num>
+  <w:num w:numId="3" w16cid:durableId="1712027165">
+    <w:abstractNumId w:val="1"/>
+  </w:num>
+  <w:num w:numId="4" w16cid:durableId="1718318705">
+    <w:abstractNumId w:val="3"/>
+  </w:num>
+  <w:num w:numId="5" w16cid:durableId="1873104273">
+    <w:abstractNumId w:val="2"/>
+  </w:num>
+  <w:num w:numId="6" w16cid:durableId="300303713">
+    <w:abstractNumId w:val="5"/>
+  </w:num>
+</w:numbering>
 </file>
 
 <file path=word/styles.xml><?xml version="1.0" encoding="utf-8"?>
@@ -488,6 +1823,36 @@
     <w:semiHidden/>
     <w:unhideWhenUsed/>
   </w:style>
+  <w:style w:type="table" w:styleId="TableGrid">
+    <w:name w:val="Table Grid"/>
+    <w:basedOn w:val="TableNormal"/>
+    <w:uiPriority w:val="39"/>
+    <w:rsid w:val="00124F61"/>
+    <w:pPr>
+      <w:spacing w:after="0" w:line="240" w:lineRule="auto"/>
+    </w:pPr>
+    <w:tblPr>
+      <w:tblBorders>
+        <w:top w:val="single" w:sz="4" w:space="0" w:color="auto"/>
+        <w:left w:val="single" w:sz="4" w:space="0" w:color="auto"/>
+        <w:bottom w:val="single" w:sz="4" w:space="0" w:color="auto"/>
+        <w:right w:val="single" w:sz="4" w:space="0" w:color="auto"/>
+        <w:insideH w:val="single" w:sz="4" w:space="0" w:color="auto"/>
+        <w:insideV w:val="single" w:sz="4" w:space="0" w:color="auto"/>
+      </w:tblBorders>
+    </w:tblPr>
+  </w:style>
+  <w:style w:type="paragraph" w:styleId="ListParagraph">
+    <w:name w:val="List Paragraph"/>
+    <w:basedOn w:val="Normal"/>
+    <w:uiPriority w:val="34"/>
+    <w:qFormat/>
+    <w:rsid w:val="00124F61"/>
+    <w:pPr>
+      <w:ind w:left="720"/>
+      <w:contextualSpacing/>
+    </w:pPr>
+  </w:style>
 </w:styles>
 </file>
 

</xml_diff>